<commit_message>
Fix bug where DDMS parsing crashes on de-DE locale and other countries that use comma period separators (thx AdrUlb)
</commit_message>
<xml_diff>
--- a/Lightning/Content/Developer/Welcome to Lightning.docx
+++ b/Lightning/Content/Developer/Welcome to Lightning.docx
@@ -521,7 +521,35 @@
         <w:rFonts w:ascii="Arial" w:hAnsi="Arial" w:cs="Arial"/>
         <w:color w:val="000000" w:themeColor="text1"/>
       </w:rPr>
-      <w:t>Version 0.4 [RC 0] January 22, 2022</w:t>
+      <w:t xml:space="preserve">Version 0.4 </w:t>
+    </w:r>
+    <w:r>
+      <w:rPr>
+        <w:rFonts w:ascii="Arial" w:hAnsi="Arial" w:cs="Arial"/>
+        <w:color w:val="000000" w:themeColor="text1"/>
+      </w:rPr>
+      <w:t>RC1</w:t>
+    </w:r>
+    <w:r>
+      <w:rPr>
+        <w:rFonts w:ascii="Arial" w:hAnsi="Arial" w:cs="Arial"/>
+        <w:color w:val="000000" w:themeColor="text1"/>
+      </w:rPr>
+      <w:t xml:space="preserve"> January </w:t>
+    </w:r>
+    <w:r>
+      <w:rPr>
+        <w:rFonts w:ascii="Arial" w:hAnsi="Arial" w:cs="Arial"/>
+        <w:color w:val="000000" w:themeColor="text1"/>
+      </w:rPr>
+      <w:t>XX</w:t>
+    </w:r>
+    <w:r>
+      <w:rPr>
+        <w:rFonts w:ascii="Arial" w:hAnsi="Arial" w:cs="Arial"/>
+        <w:color w:val="000000" w:themeColor="text1"/>
+      </w:rPr>
+      <w:t>, 2022</w:t>
     </w:r>
   </w:p>
   <w:p>
@@ -917,6 +945,7 @@
     <w:lsdException w:name="HTML Sample" w:semiHidden="1" w:unhideWhenUsed="1"/>
     <w:lsdException w:name="HTML Typewriter" w:semiHidden="1" w:unhideWhenUsed="1"/>
     <w:lsdException w:name="HTML Variable" w:semiHidden="1" w:unhideWhenUsed="1"/>
+    <w:lsdException w:name="Normal Table" w:semiHidden="1" w:unhideWhenUsed="1"/>
     <w:lsdException w:name="annotation subject" w:semiHidden="1" w:unhideWhenUsed="1"/>
     <w:lsdException w:name="No List" w:semiHidden="1" w:unhideWhenUsed="1"/>
     <w:lsdException w:name="Outline List 1" w:semiHidden="1" w:unhideWhenUsed="1"/>
@@ -963,8 +992,10 @@
     <w:lsdException w:name="Table Subtle 2" w:semiHidden="1" w:unhideWhenUsed="1"/>
     <w:lsdException w:name="Table Web 1" w:semiHidden="1" w:unhideWhenUsed="1"/>
     <w:lsdException w:name="Table Web 2" w:semiHidden="1" w:unhideWhenUsed="1"/>
+    <w:lsdException w:name="Table Web 3" w:semiHidden="1" w:unhideWhenUsed="1"/>
     <w:lsdException w:name="Balloon Text" w:semiHidden="1" w:unhideWhenUsed="1"/>
     <w:lsdException w:name="Table Grid" w:uiPriority="39"/>
+    <w:lsdException w:name="Table Theme" w:semiHidden="1" w:unhideWhenUsed="1"/>
     <w:lsdException w:name="Placeholder Text" w:semiHidden="1"/>
     <w:lsdException w:name="No Spacing" w:uiPriority="1" w:qFormat="1"/>
     <w:lsdException w:name="Light Shading" w:uiPriority="60"/>

</xml_diff>